<commit_message>
Just some edits in 1st page
</commit_message>
<xml_diff>
--- a/FINAL_YEAR_MAJOR_DOC.docx
+++ b/FINAL_YEAR_MAJOR_DOC.docx
@@ -1,6 +1,6 @@
 
 <file path=word/document.xml><?xml version="1.0" encoding="utf-8"?>
-<w:document xmlns:wpc="http://schemas.microsoft.com/office/word/2010/wordprocessingCanvas" xmlns:mc="http://schemas.openxmlformats.org/markup-compatibility/2006" xmlns:o="urn:schemas-microsoft-com:office:office" xmlns:r="http://schemas.openxmlformats.org/officeDocument/2006/relationships" xmlns:m="http://schemas.openxmlformats.org/officeDocument/2006/math" xmlns:v="urn:schemas-microsoft-com:vml" xmlns:wp14="http://schemas.microsoft.com/office/word/2010/wordprocessingDrawing" xmlns:wp="http://schemas.openxmlformats.org/drawingml/2006/wordprocessingDrawing" xmlns:w10="urn:schemas-microsoft-com:office:word" xmlns:w="http://schemas.openxmlformats.org/wordprocessingml/2006/main" xmlns:w14="http://schemas.microsoft.com/office/word/2010/wordml" xmlns:w15="http://schemas.microsoft.com/office/word/2012/wordml" xmlns:wpg="http://schemas.microsoft.com/office/word/2010/wordprocessingGroup" xmlns:wpi="http://schemas.microsoft.com/office/word/2010/wordprocessingInk" xmlns:wne="http://schemas.microsoft.com/office/word/2006/wordml" xmlns:wps="http://schemas.microsoft.com/office/word/2010/wordprocessingShape" mc:Ignorable="w14 w15 wp14">
+<w:document xmlns:wpc="http://schemas.microsoft.com/office/word/2010/wordprocessingCanvas" xmlns:cx="http://schemas.microsoft.com/office/drawing/2014/chartex" xmlns:cx1="http://schemas.microsoft.com/office/drawing/2015/9/8/chartex" xmlns:cx2="http://schemas.microsoft.com/office/drawing/2015/10/21/chartex" xmlns:cx3="http://schemas.microsoft.com/office/drawing/2016/5/9/chartex" xmlns:cx4="http://schemas.microsoft.com/office/drawing/2016/5/10/chartex" xmlns:cx5="http://schemas.microsoft.com/office/drawing/2016/5/11/chartex" xmlns:cx6="http://schemas.microsoft.com/office/drawing/2016/5/12/chartex" xmlns:cx7="http://schemas.microsoft.com/office/drawing/2016/5/13/chartex" xmlns:cx8="http://schemas.microsoft.com/office/drawing/2016/5/14/chartex" xmlns:mc="http://schemas.openxmlformats.org/markup-compatibility/2006" xmlns:aink="http://schemas.microsoft.com/office/drawing/2016/ink" xmlns:am3d="http://schemas.microsoft.com/office/drawing/2017/model3d" xmlns:o="urn:schemas-microsoft-com:office:office" xmlns:r="http://schemas.openxmlformats.org/officeDocument/2006/relationships" xmlns:m="http://schemas.openxmlformats.org/officeDocument/2006/math" xmlns:v="urn:schemas-microsoft-com:vml" xmlns:wp14="http://schemas.microsoft.com/office/word/2010/wordprocessingDrawing" xmlns:wp="http://schemas.openxmlformats.org/drawingml/2006/wordprocessingDrawing" xmlns:w10="urn:schemas-microsoft-com:office:word" xmlns:w="http://schemas.openxmlformats.org/wordprocessingml/2006/main" xmlns:w14="http://schemas.microsoft.com/office/word/2010/wordml" xmlns:w15="http://schemas.microsoft.com/office/word/2012/wordml" xmlns:w16cex="http://schemas.microsoft.com/office/word/2018/wordml/cex" xmlns:w16cid="http://schemas.microsoft.com/office/word/2016/wordml/cid" xmlns:w16="http://schemas.microsoft.com/office/word/2018/wordml" xmlns:w16se="http://schemas.microsoft.com/office/word/2015/wordml/symex" xmlns:wpg="http://schemas.microsoft.com/office/word/2010/wordprocessingGroup" xmlns:wpi="http://schemas.microsoft.com/office/word/2010/wordprocessingInk" xmlns:wne="http://schemas.microsoft.com/office/word/2006/wordml" xmlns:wps="http://schemas.microsoft.com/office/word/2010/wordprocessingShape" mc:Ignorable="w14 w15 w16se w16cid w16 w16cex wp14">
   <w:body>
     <w:p>
       <w:pPr>
@@ -44,7 +44,41 @@
           <w:sz w:val="24"/>
           <w:szCs w:val="24"/>
         </w:rPr>
-        <w:t>Image fusion is process of combining multiple input images into a single output image which contain better description of the scene than the one provided by any of the individual input images. The fused image provides detail information about the scene which is more useful for human vision perception and machine perception or further image-processing tasks such as segmentation, feature extraction and object recognition.</w:t>
+        <w:t>Image fusion is process of combining multiple input images into a single output image which contain</w:t>
+      </w:r>
+      <w:r>
+        <w:rPr>
+          <w:rFonts w:ascii="Times New Roman" w:hAnsi="Times New Roman" w:cs="Times New Roman"/>
+          <w:sz w:val="24"/>
+          <w:szCs w:val="24"/>
+        </w:rPr>
+        <w:t>s</w:t>
+      </w:r>
+      <w:r>
+        <w:rPr>
+          <w:rFonts w:ascii="Times New Roman" w:hAnsi="Times New Roman" w:cs="Times New Roman"/>
+          <w:sz w:val="24"/>
+          <w:szCs w:val="24"/>
+        </w:rPr>
+        <w:t xml:space="preserve"> better description of the scene than the one provided by any of the individual input images. The fused image provides detail</w:t>
+      </w:r>
+      <w:r>
+        <w:rPr>
+          <w:rFonts w:ascii="Times New Roman" w:hAnsi="Times New Roman" w:cs="Times New Roman"/>
+          <w:sz w:val="24"/>
+          <w:szCs w:val="24"/>
+        </w:rPr>
+        <w:t>ed</w:t>
+      </w:r>
+      <w:bookmarkStart w:id="0" w:name="_GoBack"/>
+      <w:bookmarkEnd w:id="0"/>
+      <w:r>
+        <w:rPr>
+          <w:rFonts w:ascii="Times New Roman" w:hAnsi="Times New Roman" w:cs="Times New Roman"/>
+          <w:sz w:val="24"/>
+          <w:szCs w:val="24"/>
+        </w:rPr>
+        <w:t xml:space="preserve"> information about the scene which is more useful for human vision perception and machine perception or further image-processing tasks such as segmentation, feature extraction and object recognition.</w:t>
       </w:r>
       <w:r>
         <w:t xml:space="preserve"> </w:t>
@@ -292,7 +326,17 @@
           <w:sz w:val="24"/>
           <w:szCs w:val="24"/>
         </w:rPr>
-        <w:t xml:space="preserve">Panchromatic images are the </w:t>
+        <w:t xml:space="preserve">Panchromatic images are </w:t>
+      </w:r>
+      <w:proofErr w:type="gramStart"/>
+      <w:r>
+        <w:rPr>
+          <w:rFonts w:ascii="Times New Roman" w:hAnsi="Times New Roman" w:cs="Times New Roman"/>
+          <w:bCs/>
+          <w:sz w:val="24"/>
+          <w:szCs w:val="24"/>
+        </w:rPr>
+        <w:t xml:space="preserve">the </w:t>
       </w:r>
       <w:r>
         <w:rPr>
@@ -310,6 +354,7 @@
         </w:rPr>
         <w:t>s</w:t>
       </w:r>
+      <w:proofErr w:type="gramEnd"/>
       <w:r>
         <w:rPr>
           <w:rFonts w:ascii="Times New Roman" w:hAnsi="Times New Roman" w:cs="Times New Roman"/>
@@ -621,7 +666,25 @@
           <w:sz w:val="24"/>
           <w:szCs w:val="24"/>
         </w:rPr>
-        <w:t>flow of the development process follows the order of input image data collection, transforming the images into numerical transformations, usage of appropriate fusion rules to combine the essential features of the input images ,and finally to re-transform the images into a perceptible one.</w:t>
+        <w:t xml:space="preserve">flow of the development process follows the order of input image data collection, transforming the images into numerical transformations, usage of appropriate fusion rules to combine the essential features of the input </w:t>
+      </w:r>
+      <w:proofErr w:type="gramStart"/>
+      <w:r>
+        <w:rPr>
+          <w:rFonts w:ascii="Times New Roman" w:hAnsi="Times New Roman" w:cs="Times New Roman"/>
+          <w:sz w:val="24"/>
+          <w:szCs w:val="24"/>
+        </w:rPr>
+        <w:t>images ,and</w:t>
+      </w:r>
+      <w:proofErr w:type="gramEnd"/>
+      <w:r>
+        <w:rPr>
+          <w:rFonts w:ascii="Times New Roman" w:hAnsi="Times New Roman" w:cs="Times New Roman"/>
+          <w:sz w:val="24"/>
+          <w:szCs w:val="24"/>
+        </w:rPr>
+        <w:t xml:space="preserve"> finally to re-transform the images into a perceptible one.</w:t>
       </w:r>
       <w:r>
         <w:rPr>
@@ -1456,7 +1519,7 @@
                               <w:jc w:val="center"/>
                             </w:pPr>
                             <w:r>
-                              <w:t>Application of   various transforms</w:t>
+                              <w:t>Application of various transforms</w:t>
                             </w:r>
                           </w:p>
                         </w:txbxContent>
@@ -1478,7 +1541,11 @@
           </mc:Choice>
           <mc:Fallback>
             <w:pict>
-              <v:shape w14:anchorId="0500DF08" id="_x0000_s1030" type="#_x0000_t202" style="position:absolute;margin-left:129.75pt;margin-top:21.4pt;width:159.75pt;height:33.75pt;z-index:251662336;visibility:visible;mso-wrap-style:square;mso-width-percent:0;mso-height-percent:0;mso-wrap-distance-left:9pt;mso-wrap-distance-top:3.6pt;mso-wrap-distance-right:9pt;mso-wrap-distance-bottom:3.6pt;mso-position-horizontal:absolute;mso-position-horizontal-relative:text;mso-position-vertical:absolute;mso-position-vertical-relative:text;mso-width-percent:0;mso-height-percent:0;mso-width-relative:margin;mso-height-relative:margin;v-text-anchor:top" o:gfxdata="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">
+              <v:shapetype w14:anchorId="0500DF08" id="_x0000_t202" coordsize="21600,21600" o:spt="202" path="m,l,21600r21600,l21600,xe">
+                <v:stroke joinstyle="miter"/>
+                <v:path gradientshapeok="t" o:connecttype="rect"/>
+              </v:shapetype>
+              <v:shape id="_x0000_s1030" type="#_x0000_t202" style="position:absolute;margin-left:129.75pt;margin-top:21.4pt;width:159.75pt;height:33.75pt;z-index:251662336;visibility:visible;mso-wrap-style:square;mso-width-percent:0;mso-height-percent:0;mso-wrap-distance-left:9pt;mso-wrap-distance-top:3.6pt;mso-wrap-distance-right:9pt;mso-wrap-distance-bottom:3.6pt;mso-position-horizontal:absolute;mso-position-horizontal-relative:text;mso-position-vertical:absolute;mso-position-vertical-relative:text;mso-width-percent:0;mso-height-percent:0;mso-width-relative:margin;mso-height-relative:margin;v-text-anchor:top" o:gfxdata="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">
                 <v:textbox>
                   <w:txbxContent>
                     <w:p>
@@ -1486,7 +1553,7 @@
                         <w:jc w:val="center"/>
                       </w:pPr>
                       <w:r>
-                        <w:t>Application of   various transforms</w:t>
+                        <w:t>Application of various transforms</w:t>
                       </w:r>
                     </w:p>
                   </w:txbxContent>
@@ -1630,7 +1697,25 @@
           <w:sz w:val="24"/>
           <w:szCs w:val="24"/>
         </w:rPr>
-        <w:t>Figure 1.1  Overall Methodology for fusion process</w:t>
+        <w:t xml:space="preserve">Figure </w:t>
+      </w:r>
+      <w:proofErr w:type="gramStart"/>
+      <w:r>
+        <w:rPr>
+          <w:rFonts w:ascii="Times New Roman" w:hAnsi="Times New Roman" w:cs="Times New Roman"/>
+          <w:sz w:val="24"/>
+          <w:szCs w:val="24"/>
+        </w:rPr>
+        <w:t>1.1  Overall</w:t>
+      </w:r>
+      <w:proofErr w:type="gramEnd"/>
+      <w:r>
+        <w:rPr>
+          <w:rFonts w:ascii="Times New Roman" w:hAnsi="Times New Roman" w:cs="Times New Roman"/>
+          <w:sz w:val="24"/>
+          <w:szCs w:val="24"/>
+        </w:rPr>
+        <w:t xml:space="preserve"> Methodology for fusion process</w:t>
       </w:r>
     </w:p>
     <w:p>
@@ -1948,6 +2033,7 @@
         </w:rPr>
         <w:t xml:space="preserve">odel </w:t>
       </w:r>
+      <w:proofErr w:type="gramStart"/>
       <w:r>
         <w:rPr>
           <w:rFonts w:ascii="Times New Roman" w:hAnsi="Times New Roman" w:cs="Times New Roman"/>
@@ -1962,7 +2048,16 @@
           <w:sz w:val="24"/>
           <w:szCs w:val="24"/>
         </w:rPr>
-        <w:t xml:space="preserve">anguage(UML) diagrams </w:t>
+        <w:t>anguage(</w:t>
+      </w:r>
+      <w:proofErr w:type="gramEnd"/>
+      <w:r>
+        <w:rPr>
+          <w:rFonts w:ascii="Times New Roman" w:hAnsi="Times New Roman" w:cs="Times New Roman"/>
+          <w:sz w:val="24"/>
+          <w:szCs w:val="24"/>
+        </w:rPr>
+        <w:t xml:space="preserve">UML) diagrams </w:t>
       </w:r>
       <w:r>
         <w:rPr>
@@ -2107,15 +2202,33 @@
           <w:sz w:val="24"/>
           <w:szCs w:val="24"/>
         </w:rPr>
-        <w:t xml:space="preserve">The sixth chapter has conclusion and scope for the future which includes </w:t>
-      </w:r>
-      <w:r>
-        <w:rPr>
-          <w:rFonts w:ascii="Times New Roman" w:hAnsi="Times New Roman" w:cs="Times New Roman"/>
-          <w:sz w:val="24"/>
-          <w:szCs w:val="24"/>
-        </w:rPr>
-        <w:t xml:space="preserve"> the application scope and domain breadth of the project </w:t>
+        <w:t xml:space="preserve">The sixth chapter has conclusion and scope for the future which </w:t>
+      </w:r>
+      <w:proofErr w:type="gramStart"/>
+      <w:r>
+        <w:rPr>
+          <w:rFonts w:ascii="Times New Roman" w:hAnsi="Times New Roman" w:cs="Times New Roman"/>
+          <w:sz w:val="24"/>
+          <w:szCs w:val="24"/>
+        </w:rPr>
+        <w:t xml:space="preserve">includes </w:t>
+      </w:r>
+      <w:r>
+        <w:rPr>
+          <w:rFonts w:ascii="Times New Roman" w:hAnsi="Times New Roman" w:cs="Times New Roman"/>
+          <w:sz w:val="24"/>
+          <w:szCs w:val="24"/>
+        </w:rPr>
+        <w:t xml:space="preserve"> the</w:t>
+      </w:r>
+      <w:proofErr w:type="gramEnd"/>
+      <w:r>
+        <w:rPr>
+          <w:rFonts w:ascii="Times New Roman" w:hAnsi="Times New Roman" w:cs="Times New Roman"/>
+          <w:sz w:val="24"/>
+          <w:szCs w:val="24"/>
+        </w:rPr>
+        <w:t xml:space="preserve"> application scope and domain breadth of the project </w:t>
       </w:r>
       <w:r>
         <w:rPr>
@@ -2483,7 +2596,16 @@
           <w:sz w:val="24"/>
           <w:szCs w:val="24"/>
         </w:rPr>
-        <w:t xml:space="preserve"> dimension resembling the mixture of those paints with varying amounts of black or white paint. The HSL model attempts to resemble more perceptual color models such as the Natural Color System (NCS) or Munsell color system, placing fully saturated colors around a circle at a lightness value of </w:t>
+        <w:t xml:space="preserve"> dimension resembling the mixture of those paints with varying amounts of black or white paint. The HSL model attempts to resemble more perceptual color models such as the Natural Color System (NCS) or Munsell color system, placing fully saturated colors around a circle at a lightness value </w:t>
+      </w:r>
+      <w:proofErr w:type="gramStart"/>
+      <w:r>
+        <w:rPr>
+          <w:rFonts w:ascii="Times New Roman" w:hAnsi="Times New Roman" w:cs="Times New Roman"/>
+          <w:sz w:val="24"/>
+          <w:szCs w:val="24"/>
+        </w:rPr>
+        <w:t xml:space="preserve">of </w:t>
       </w:r>
       <w:r>
         <w:rPr>
@@ -2501,6 +2623,7 @@
         </w:rPr>
         <w:t>​</w:t>
       </w:r>
+      <w:proofErr w:type="gramEnd"/>
       <w:r>
         <w:rPr>
           <w:rFonts w:ascii="Times New Roman" w:hAnsi="Times New Roman" w:cs="Times New Roman"/>
@@ -2919,15 +3042,33 @@
           <w:sz w:val="24"/>
           <w:szCs w:val="24"/>
         </w:rPr>
-        <w:t>2. Calculate the eigenvalues and the eigenvectors from the cor</w:t>
-      </w:r>
-      <w:r>
-        <w:rPr>
-          <w:rFonts w:ascii="Times New Roman" w:hAnsi="Times New Roman" w:cs="Times New Roman"/>
-          <w:sz w:val="24"/>
-          <w:szCs w:val="24"/>
-        </w:rPr>
-        <w:t xml:space="preserve">relation  matrix. </w:t>
+        <w:t xml:space="preserve">2. Calculate the eigenvalues and the eigenvectors from the </w:t>
+      </w:r>
+      <w:proofErr w:type="gramStart"/>
+      <w:r>
+        <w:rPr>
+          <w:rFonts w:ascii="Times New Roman" w:hAnsi="Times New Roman" w:cs="Times New Roman"/>
+          <w:sz w:val="24"/>
+          <w:szCs w:val="24"/>
+        </w:rPr>
+        <w:t>cor</w:t>
+      </w:r>
+      <w:r>
+        <w:rPr>
+          <w:rFonts w:ascii="Times New Roman" w:hAnsi="Times New Roman" w:cs="Times New Roman"/>
+          <w:sz w:val="24"/>
+          <w:szCs w:val="24"/>
+        </w:rPr>
+        <w:t>relation  matrix</w:t>
+      </w:r>
+      <w:proofErr w:type="gramEnd"/>
+      <w:r>
+        <w:rPr>
+          <w:rFonts w:ascii="Times New Roman" w:hAnsi="Times New Roman" w:cs="Times New Roman"/>
+          <w:sz w:val="24"/>
+          <w:szCs w:val="24"/>
+        </w:rPr>
+        <w:t xml:space="preserve">. </w:t>
       </w:r>
     </w:p>
     <w:p>
@@ -2947,6 +3088,7 @@
           <w:sz w:val="24"/>
           <w:szCs w:val="24"/>
         </w:rPr>
+        <w:lastRenderedPageBreak/>
         <w:t xml:space="preserve"> 3. Principal Components of the given data set are the eigenvectors of the covariance matrix of the input.</w:t>
       </w:r>
     </w:p>
@@ -2967,8 +3109,43 @@
           <w:sz w:val="24"/>
           <w:szCs w:val="24"/>
         </w:rPr>
-        <w:lastRenderedPageBreak/>
-        <w:t>The direction of the maximum variance is used to compute the first principal component. The second principal component is forced to be situated in the subspace vertical (perpendicular) of the first. Inside this subspace, this component points the direction of maximum variance. The third principal component is in the maximum variance direction in the Subspace vertical to the first two and so on. PCA is also known as Hotelling Transform or Karhunen-Loeve transforms</w:t>
+        <w:t xml:space="preserve">The direction of the maximum variance is used to compute the first principal component. The second principal component is forced to be situated in the subspace vertical (perpendicular) of the first. Inside this subspace, this component points the direction of maximum variance. The third principal component is in the maximum variance direction in the Subspace vertical to the first two and so on. PCA is also known as </w:t>
+      </w:r>
+      <w:proofErr w:type="spellStart"/>
+      <w:r>
+        <w:rPr>
+          <w:rFonts w:ascii="Times New Roman" w:hAnsi="Times New Roman" w:cs="Times New Roman"/>
+          <w:sz w:val="24"/>
+          <w:szCs w:val="24"/>
+        </w:rPr>
+        <w:t>Hotelling</w:t>
+      </w:r>
+      <w:proofErr w:type="spellEnd"/>
+      <w:r>
+        <w:rPr>
+          <w:rFonts w:ascii="Times New Roman" w:hAnsi="Times New Roman" w:cs="Times New Roman"/>
+          <w:sz w:val="24"/>
+          <w:szCs w:val="24"/>
+        </w:rPr>
+        <w:t xml:space="preserve"> Transform or </w:t>
+      </w:r>
+      <w:proofErr w:type="spellStart"/>
+      <w:r>
+        <w:rPr>
+          <w:rFonts w:ascii="Times New Roman" w:hAnsi="Times New Roman" w:cs="Times New Roman"/>
+          <w:sz w:val="24"/>
+          <w:szCs w:val="24"/>
+        </w:rPr>
+        <w:t>Karhunen-Loeve</w:t>
+      </w:r>
+      <w:proofErr w:type="spellEnd"/>
+      <w:r>
+        <w:rPr>
+          <w:rFonts w:ascii="Times New Roman" w:hAnsi="Times New Roman" w:cs="Times New Roman"/>
+          <w:sz w:val="24"/>
+          <w:szCs w:val="24"/>
+        </w:rPr>
+        <w:t xml:space="preserve"> transforms</w:t>
       </w:r>
       <w:r>
         <w:rPr>
@@ -2987,7 +3164,25 @@
           <w:sz w:val="24"/>
           <w:szCs w:val="24"/>
         </w:rPr>
-        <w:t>The fusion is accomplished by weighted average of images to be fused. Eigen vector related to the largest Eigen value of the covariance matrices of each source are used to obtain weights for each source image. It computes a compress and best description of the data set. The PCA basis vectors like FFT, DCT and wavelet are changing rapidly and its basis vectors depend on the data set.</w:t>
+        <w:t xml:space="preserve">The fusion is accomplished by weighted average of images to be fused. Eigen vector related to the largest Eigen value of the covariance matrices of each source are used to obtain weights for each source image. It computes a compress and best description of the data set. The PCA basis vectors like FFT, DCT and wavelet are changing </w:t>
+      </w:r>
+      <w:proofErr w:type="gramStart"/>
+      <w:r>
+        <w:rPr>
+          <w:rFonts w:ascii="Times New Roman" w:hAnsi="Times New Roman" w:cs="Times New Roman"/>
+          <w:sz w:val="24"/>
+          <w:szCs w:val="24"/>
+        </w:rPr>
+        <w:t>rapidly</w:t>
+      </w:r>
+      <w:proofErr w:type="gramEnd"/>
+      <w:r>
+        <w:rPr>
+          <w:rFonts w:ascii="Times New Roman" w:hAnsi="Times New Roman" w:cs="Times New Roman"/>
+          <w:sz w:val="24"/>
+          <w:szCs w:val="24"/>
+        </w:rPr>
+        <w:t xml:space="preserve"> and its basis vectors depend on the data set.</w:t>
       </w:r>
       <w:r>
         <w:t xml:space="preserve"> </w:t>
@@ -3984,13 +4179,23 @@
         </w:rPr>
         <w:t xml:space="preserve"> number of bands are involved (</w:t>
       </w:r>
-      <w:r>
-        <w:rPr>
-          <w:rFonts w:ascii="Times New Roman" w:hAnsi="Times New Roman" w:cs="Times New Roman"/>
-          <w:sz w:val="24"/>
-          <w:szCs w:val="24"/>
-        </w:rPr>
-        <w:t>i.e, only three bands are involved).</w:t>
+      <w:proofErr w:type="spellStart"/>
+      <w:r>
+        <w:rPr>
+          <w:rFonts w:ascii="Times New Roman" w:hAnsi="Times New Roman" w:cs="Times New Roman"/>
+          <w:sz w:val="24"/>
+          <w:szCs w:val="24"/>
+        </w:rPr>
+        <w:t>i.e</w:t>
+      </w:r>
+      <w:proofErr w:type="spellEnd"/>
+      <w:r>
+        <w:rPr>
+          <w:rFonts w:ascii="Times New Roman" w:hAnsi="Times New Roman" w:cs="Times New Roman"/>
+          <w:sz w:val="24"/>
+          <w:szCs w:val="24"/>
+        </w:rPr>
+        <w:t>, only three bands are involved).</w:t>
       </w:r>
     </w:p>
     <w:p>
@@ -4231,7 +4436,25 @@
           <w:sz w:val="24"/>
           <w:szCs w:val="24"/>
         </w:rPr>
-        <w:t>The majority of the existing approaches rely upon transformations therefore some color artefacts may occur which may decrease the performance of the transform based vision fusion techniques</w:t>
+        <w:t xml:space="preserve">The majority of the existing approaches rely upon transformations therefore some color artefacts may occur which may decrease the performance of the </w:t>
+      </w:r>
+      <w:proofErr w:type="gramStart"/>
+      <w:r>
+        <w:rPr>
+          <w:rFonts w:ascii="Times New Roman" w:hAnsi="Times New Roman" w:cs="Times New Roman"/>
+          <w:sz w:val="24"/>
+          <w:szCs w:val="24"/>
+        </w:rPr>
+        <w:t>transform based</w:t>
+      </w:r>
+      <w:proofErr w:type="gramEnd"/>
+      <w:r>
+        <w:rPr>
+          <w:rFonts w:ascii="Times New Roman" w:hAnsi="Times New Roman" w:cs="Times New Roman"/>
+          <w:sz w:val="24"/>
+          <w:szCs w:val="24"/>
+        </w:rPr>
+        <w:t xml:space="preserve"> vision fusion techniques</w:t>
       </w:r>
       <w:r>
         <w:rPr>
@@ -4274,13 +4497,23 @@
           <w:szCs w:val="24"/>
         </w:rPr>
       </w:pPr>
-      <w:r>
-        <w:rPr>
-          <w:rFonts w:ascii="Times New Roman" w:hAnsi="Times New Roman" w:cs="Times New Roman"/>
-          <w:sz w:val="24"/>
-          <w:szCs w:val="24"/>
-        </w:rPr>
-        <w:t>Non Subsampled Contourlet Transform</w:t>
+      <w:proofErr w:type="gramStart"/>
+      <w:r>
+        <w:rPr>
+          <w:rFonts w:ascii="Times New Roman" w:hAnsi="Times New Roman" w:cs="Times New Roman"/>
+          <w:sz w:val="24"/>
+          <w:szCs w:val="24"/>
+        </w:rPr>
+        <w:t>Non Subsampled</w:t>
+      </w:r>
+      <w:proofErr w:type="gramEnd"/>
+      <w:r>
+        <w:rPr>
+          <w:rFonts w:ascii="Times New Roman" w:hAnsi="Times New Roman" w:cs="Times New Roman"/>
+          <w:sz w:val="24"/>
+          <w:szCs w:val="24"/>
+        </w:rPr>
+        <w:t xml:space="preserve"> Contourlet Transform</w:t>
       </w:r>
       <w:r>
         <w:rPr>
@@ -4834,7 +5067,25 @@
           <w:sz w:val="24"/>
           <w:szCs w:val="24"/>
         </w:rPr>
-        <w:t>. In all wavelet based image fusion schemes the wavelet transforms W of the two registered input images I1(x,</w:t>
+        <w:t xml:space="preserve">. In all </w:t>
+      </w:r>
+      <w:proofErr w:type="gramStart"/>
+      <w:r>
+        <w:rPr>
+          <w:rFonts w:ascii="Times New Roman" w:hAnsi="Times New Roman" w:cs="Times New Roman"/>
+          <w:sz w:val="24"/>
+          <w:szCs w:val="24"/>
+        </w:rPr>
+        <w:t>wavelet based</w:t>
+      </w:r>
+      <w:proofErr w:type="gramEnd"/>
+      <w:r>
+        <w:rPr>
+          <w:rFonts w:ascii="Times New Roman" w:hAnsi="Times New Roman" w:cs="Times New Roman"/>
+          <w:sz w:val="24"/>
+          <w:szCs w:val="24"/>
+        </w:rPr>
+        <w:t xml:space="preserve"> image fusion schemes the wavelet transforms W of the two registered input images I1(x,</w:t>
       </w:r>
       <w:r>
         <w:rPr>
@@ -4866,7 +5117,25 @@
           <w:sz w:val="24"/>
           <w:szCs w:val="24"/>
         </w:rPr>
-        <w:t>y) are computed and these transforms are combined using some kind of fusion rule. Then the inverse wavelet transform W−1is computed and the fused image I(x,</w:t>
+        <w:t xml:space="preserve">y) are computed and these transforms are combined using some kind of fusion rule. Then the inverse wavelet transform W−1is computed and the fused image </w:t>
+      </w:r>
+      <w:proofErr w:type="gramStart"/>
+      <w:r>
+        <w:rPr>
+          <w:rFonts w:ascii="Times New Roman" w:hAnsi="Times New Roman" w:cs="Times New Roman"/>
+          <w:sz w:val="24"/>
+          <w:szCs w:val="24"/>
+        </w:rPr>
+        <w:t>I(</w:t>
+      </w:r>
+      <w:proofErr w:type="gramEnd"/>
+      <w:r>
+        <w:rPr>
+          <w:rFonts w:ascii="Times New Roman" w:hAnsi="Times New Roman" w:cs="Times New Roman"/>
+          <w:sz w:val="24"/>
+          <w:szCs w:val="24"/>
+        </w:rPr>
+        <w:t>x,</w:t>
       </w:r>
       <w:r>
         <w:rPr>
@@ -5081,7 +5350,25 @@
           <w:sz w:val="24"/>
           <w:szCs w:val="24"/>
         </w:rPr>
-        <w:t xml:space="preserve"> image is calculated in order to extract the spatial information and then it is combined with the corresponding coefficients of M</w:t>
+        <w:t xml:space="preserve"> image </w:t>
+      </w:r>
+      <w:proofErr w:type="gramStart"/>
+      <w:r>
+        <w:rPr>
+          <w:rFonts w:ascii="Times New Roman" w:hAnsi="Times New Roman" w:cs="Times New Roman"/>
+          <w:sz w:val="24"/>
+          <w:szCs w:val="24"/>
+        </w:rPr>
+        <w:t>is</w:t>
+      </w:r>
+      <w:proofErr w:type="gramEnd"/>
+      <w:r>
+        <w:rPr>
+          <w:rFonts w:ascii="Times New Roman" w:hAnsi="Times New Roman" w:cs="Times New Roman"/>
+          <w:sz w:val="24"/>
+          <w:szCs w:val="24"/>
+        </w:rPr>
+        <w:t xml:space="preserve"> calculated in order to extract the spatial information and then it is combined with the corresponding coefficients of M</w:t>
       </w:r>
       <w:r>
         <w:rPr>
@@ -5157,7 +5444,25 @@
           <w:sz w:val="24"/>
           <w:szCs w:val="24"/>
         </w:rPr>
-        <w:t>The general image fusion scheme of this study involves decomposition of the input images, calculation of the wavelet transform modulus maxima, fusion strategy, and reconstruction for new fusion image as shown</w:t>
+        <w:t xml:space="preserve">The general image fusion scheme of this study involves decomposition of the input images, calculation of the wavelet </w:t>
+      </w:r>
+      <w:proofErr w:type="gramStart"/>
+      <w:r>
+        <w:rPr>
+          <w:rFonts w:ascii="Times New Roman" w:hAnsi="Times New Roman" w:cs="Times New Roman"/>
+          <w:sz w:val="24"/>
+          <w:szCs w:val="24"/>
+        </w:rPr>
+        <w:t>transform</w:t>
+      </w:r>
+      <w:proofErr w:type="gramEnd"/>
+      <w:r>
+        <w:rPr>
+          <w:rFonts w:ascii="Times New Roman" w:hAnsi="Times New Roman" w:cs="Times New Roman"/>
+          <w:sz w:val="24"/>
+          <w:szCs w:val="24"/>
+        </w:rPr>
+        <w:t xml:space="preserve"> modulus maxima, fusion strategy, and reconstruction for new fusion image as shown</w:t>
       </w:r>
       <w:r>
         <w:rPr>
@@ -5344,7 +5649,25 @@
           <w:szCs w:val="24"/>
         </w:rPr>
         <w:lastRenderedPageBreak/>
-        <w:t>correspond to sharper intensity changes and thus to salient features in the image such as edges, lines, and region boundaries. Therefore a good integration rule is to select the larger absolute value of the two coefficients of the wavelet transform at each point</w:t>
+        <w:t xml:space="preserve">correspond to sharper intensity changes and thus to salient features in the image such as edges, lines, and region boundaries. </w:t>
+      </w:r>
+      <w:proofErr w:type="gramStart"/>
+      <w:r>
+        <w:rPr>
+          <w:rFonts w:ascii="Times New Roman" w:hAnsi="Times New Roman" w:cs="Times New Roman"/>
+          <w:sz w:val="24"/>
+          <w:szCs w:val="24"/>
+        </w:rPr>
+        <w:t>Therefore</w:t>
+      </w:r>
+      <w:proofErr w:type="gramEnd"/>
+      <w:r>
+        <w:rPr>
+          <w:rFonts w:ascii="Times New Roman" w:hAnsi="Times New Roman" w:cs="Times New Roman"/>
+          <w:sz w:val="24"/>
+          <w:szCs w:val="24"/>
+        </w:rPr>
+        <w:t xml:space="preserve"> a good integration rule is to select the larger absolute value of the two coefficients of the wavelet transform at each point</w:t>
       </w:r>
       <w:r>
         <w:rPr>
@@ -5835,6 +6158,7 @@
           <w:szCs w:val="24"/>
         </w:rPr>
       </w:pPr>
+      <w:proofErr w:type="spellStart"/>
       <w:r>
         <w:rPr>
           <w:rFonts w:ascii="Times New Roman" w:hAnsi="Times New Roman" w:cs="Times New Roman"/>
@@ -5842,15 +6166,42 @@
           <w:szCs w:val="24"/>
         </w:rPr>
         <w:lastRenderedPageBreak/>
-        <w:t xml:space="preserve">Mallat’s algorithm enabled the application of two </w:t>
-      </w:r>
-      <w:r>
-        <w:rPr>
-          <w:rFonts w:ascii="Times New Roman" w:hAnsi="Times New Roman" w:cs="Times New Roman"/>
-          <w:sz w:val="24"/>
-          <w:szCs w:val="24"/>
-        </w:rPr>
-        <w:t>dimensional DWT using one dimensional filter banks. Its general st</w:t>
+        <w:t>Mallat’s</w:t>
+      </w:r>
+      <w:proofErr w:type="spellEnd"/>
+      <w:r>
+        <w:rPr>
+          <w:rFonts w:ascii="Times New Roman" w:hAnsi="Times New Roman" w:cs="Times New Roman"/>
+          <w:sz w:val="24"/>
+          <w:szCs w:val="24"/>
+        </w:rPr>
+        <w:t xml:space="preserve"> algorithm enabled the application of </w:t>
+      </w:r>
+      <w:proofErr w:type="gramStart"/>
+      <w:r>
+        <w:rPr>
+          <w:rFonts w:ascii="Times New Roman" w:hAnsi="Times New Roman" w:cs="Times New Roman"/>
+          <w:sz w:val="24"/>
+          <w:szCs w:val="24"/>
+        </w:rPr>
+        <w:t xml:space="preserve">two </w:t>
+      </w:r>
+      <w:r>
+        <w:rPr>
+          <w:rFonts w:ascii="Times New Roman" w:hAnsi="Times New Roman" w:cs="Times New Roman"/>
+          <w:sz w:val="24"/>
+          <w:szCs w:val="24"/>
+        </w:rPr>
+        <w:t>dimensional</w:t>
+      </w:r>
+      <w:proofErr w:type="gramEnd"/>
+      <w:r>
+        <w:rPr>
+          <w:rFonts w:ascii="Times New Roman" w:hAnsi="Times New Roman" w:cs="Times New Roman"/>
+          <w:sz w:val="24"/>
+          <w:szCs w:val="24"/>
+        </w:rPr>
+        <w:t xml:space="preserve"> DWT using one dimensional filter banks. Its general st</w:t>
       </w:r>
       <w:r>
         <w:rPr>
@@ -5866,7 +6217,25 @@
           <w:sz w:val="24"/>
           <w:szCs w:val="24"/>
         </w:rPr>
-        <w:t>of the Gaussian pyramid based approach. Input signals ar</w:t>
+        <w:t xml:space="preserve">of the Gaussian </w:t>
+      </w:r>
+      <w:proofErr w:type="gramStart"/>
+      <w:r>
+        <w:rPr>
+          <w:rFonts w:ascii="Times New Roman" w:hAnsi="Times New Roman" w:cs="Times New Roman"/>
+          <w:sz w:val="24"/>
+          <w:szCs w:val="24"/>
+        </w:rPr>
+        <w:t>pyramid based</w:t>
+      </w:r>
+      <w:proofErr w:type="gramEnd"/>
+      <w:r>
+        <w:rPr>
+          <w:rFonts w:ascii="Times New Roman" w:hAnsi="Times New Roman" w:cs="Times New Roman"/>
+          <w:sz w:val="24"/>
+          <w:szCs w:val="24"/>
+        </w:rPr>
+        <w:t xml:space="preserve"> approach. Input signals ar</w:t>
       </w:r>
       <w:r>
         <w:rPr>
@@ -5890,15 +6259,33 @@
           <w:sz w:val="24"/>
           <w:szCs w:val="24"/>
         </w:rPr>
-        <w:t xml:space="preserve">n. Contrary to Gaussian pyramid </w:t>
-      </w:r>
-      <w:r>
-        <w:rPr>
-          <w:rFonts w:ascii="Times New Roman" w:hAnsi="Times New Roman" w:cs="Times New Roman"/>
-          <w:sz w:val="24"/>
-          <w:szCs w:val="24"/>
-        </w:rPr>
-        <w:t>based methods, high pass information is also separated into diffe</w:t>
+        <w:t xml:space="preserve">n. Contrary to Gaussian </w:t>
+      </w:r>
+      <w:proofErr w:type="gramStart"/>
+      <w:r>
+        <w:rPr>
+          <w:rFonts w:ascii="Times New Roman" w:hAnsi="Times New Roman" w:cs="Times New Roman"/>
+          <w:sz w:val="24"/>
+          <w:szCs w:val="24"/>
+        </w:rPr>
+        <w:t xml:space="preserve">pyramid </w:t>
+      </w:r>
+      <w:r>
+        <w:rPr>
+          <w:rFonts w:ascii="Times New Roman" w:hAnsi="Times New Roman" w:cs="Times New Roman"/>
+          <w:sz w:val="24"/>
+          <w:szCs w:val="24"/>
+        </w:rPr>
+        <w:t>based</w:t>
+      </w:r>
+      <w:proofErr w:type="gramEnd"/>
+      <w:r>
+        <w:rPr>
+          <w:rFonts w:ascii="Times New Roman" w:hAnsi="Times New Roman" w:cs="Times New Roman"/>
+          <w:sz w:val="24"/>
+          <w:szCs w:val="24"/>
+        </w:rPr>
+        <w:t xml:space="preserve"> methods, high pass information is also separated into diffe</w:t>
       </w:r>
       <w:r>
         <w:rPr>
@@ -6030,7 +6417,25 @@
           <w:sz w:val="24"/>
           <w:szCs w:val="24"/>
         </w:rPr>
-        <w:t>The discrete wavelet transform in two dimensions of functions f(x, y) of size M*N is</w:t>
+        <w:t xml:space="preserve">The discrete wavelet transform in two dimensions of functions </w:t>
+      </w:r>
+      <w:proofErr w:type="gramStart"/>
+      <w:r>
+        <w:rPr>
+          <w:rFonts w:ascii="Times New Roman" w:hAnsi="Times New Roman" w:cs="Times New Roman"/>
+          <w:sz w:val="24"/>
+          <w:szCs w:val="24"/>
+        </w:rPr>
+        <w:t>f(</w:t>
+      </w:r>
+      <w:proofErr w:type="gramEnd"/>
+      <w:r>
+        <w:rPr>
+          <w:rFonts w:ascii="Times New Roman" w:hAnsi="Times New Roman" w:cs="Times New Roman"/>
+          <w:sz w:val="24"/>
+          <w:szCs w:val="24"/>
+        </w:rPr>
+        <w:t>x, y) of size M*N is</w:t>
       </w:r>
     </w:p>
     <w:p>
@@ -6123,15 +6528,51 @@
           <w:sz w:val="24"/>
           <w:szCs w:val="24"/>
         </w:rPr>
-        <w:t xml:space="preserve">Here the function W is an approximation of f(x, y) and j is an arbitrary starting scale </w:t>
-      </w:r>
-      <w:r>
-        <w:rPr>
-          <w:rFonts w:ascii="Times New Roman" w:hAnsi="Times New Roman" w:cs="Times New Roman"/>
-          <w:sz w:val="24"/>
-          <w:szCs w:val="24"/>
-        </w:rPr>
-        <w:t>and i is a superscript that assumes the values H,</w:t>
+        <w:t xml:space="preserve">Here the function W is an approximation of </w:t>
+      </w:r>
+      <w:proofErr w:type="gramStart"/>
+      <w:r>
+        <w:rPr>
+          <w:rFonts w:ascii="Times New Roman" w:hAnsi="Times New Roman" w:cs="Times New Roman"/>
+          <w:sz w:val="24"/>
+          <w:szCs w:val="24"/>
+        </w:rPr>
+        <w:t>f(</w:t>
+      </w:r>
+      <w:proofErr w:type="gramEnd"/>
+      <w:r>
+        <w:rPr>
+          <w:rFonts w:ascii="Times New Roman" w:hAnsi="Times New Roman" w:cs="Times New Roman"/>
+          <w:sz w:val="24"/>
+          <w:szCs w:val="24"/>
+        </w:rPr>
+        <w:t xml:space="preserve">x, y) and j is an arbitrary starting scale </w:t>
+      </w:r>
+      <w:r>
+        <w:rPr>
+          <w:rFonts w:ascii="Times New Roman" w:hAnsi="Times New Roman" w:cs="Times New Roman"/>
+          <w:sz w:val="24"/>
+          <w:szCs w:val="24"/>
+        </w:rPr>
+        <w:t xml:space="preserve">and </w:t>
+      </w:r>
+      <w:proofErr w:type="spellStart"/>
+      <w:r>
+        <w:rPr>
+          <w:rFonts w:ascii="Times New Roman" w:hAnsi="Times New Roman" w:cs="Times New Roman"/>
+          <w:sz w:val="24"/>
+          <w:szCs w:val="24"/>
+        </w:rPr>
+        <w:t>i</w:t>
+      </w:r>
+      <w:proofErr w:type="spellEnd"/>
+      <w:r>
+        <w:rPr>
+          <w:rFonts w:ascii="Times New Roman" w:hAnsi="Times New Roman" w:cs="Times New Roman"/>
+          <w:sz w:val="24"/>
+          <w:szCs w:val="24"/>
+        </w:rPr>
+        <w:t xml:space="preserve"> is a superscript that assumes the values H,</w:t>
       </w:r>
       <w:r>
         <w:rPr>
@@ -6197,15 +6638,33 @@
           <w:sz w:val="24"/>
           <w:szCs w:val="24"/>
         </w:rPr>
-        <w:t xml:space="preserve">which may decrease the performance of the transform </w:t>
-      </w:r>
-      <w:r>
-        <w:rPr>
-          <w:rFonts w:ascii="Times New Roman" w:hAnsi="Times New Roman" w:cs="Times New Roman"/>
-          <w:sz w:val="24"/>
-          <w:szCs w:val="24"/>
-        </w:rPr>
-        <w:t>based vision fusion techniques.</w:t>
+        <w:t xml:space="preserve">which may decrease the performance of the </w:t>
+      </w:r>
+      <w:proofErr w:type="gramStart"/>
+      <w:r>
+        <w:rPr>
+          <w:rFonts w:ascii="Times New Roman" w:hAnsi="Times New Roman" w:cs="Times New Roman"/>
+          <w:sz w:val="24"/>
+          <w:szCs w:val="24"/>
+        </w:rPr>
+        <w:t xml:space="preserve">transform </w:t>
+      </w:r>
+      <w:r>
+        <w:rPr>
+          <w:rFonts w:ascii="Times New Roman" w:hAnsi="Times New Roman" w:cs="Times New Roman"/>
+          <w:sz w:val="24"/>
+          <w:szCs w:val="24"/>
+        </w:rPr>
+        <w:t>based</w:t>
+      </w:r>
+      <w:proofErr w:type="gramEnd"/>
+      <w:r>
+        <w:rPr>
+          <w:rFonts w:ascii="Times New Roman" w:hAnsi="Times New Roman" w:cs="Times New Roman"/>
+          <w:sz w:val="24"/>
+          <w:szCs w:val="24"/>
+        </w:rPr>
+        <w:t xml:space="preserve"> vision fusion techniques.</w:t>
       </w:r>
       <w:r>
         <w:rPr>
@@ -6260,8 +6719,6 @@
           <w:szCs w:val="28"/>
         </w:rPr>
       </w:pPr>
-      <w:bookmarkStart w:id="0" w:name="_GoBack"/>
-      <w:bookmarkEnd w:id="0"/>
     </w:p>
     <w:sectPr>
       <w:pgSz w:w="12240" w:h="15840"/>
@@ -6274,8 +6731,8 @@
 </file>
 
 <file path=word/numbering.xml><?xml version="1.0" encoding="utf-8"?>
-<w:numbering xmlns:wpc="http://schemas.microsoft.com/office/word/2010/wordprocessingCanvas" xmlns:mc="http://schemas.openxmlformats.org/markup-compatibility/2006" xmlns:o="urn:schemas-microsoft-com:office:office" xmlns:r="http://schemas.openxmlformats.org/officeDocument/2006/relationships" xmlns:m="http://schemas.openxmlformats.org/officeDocument/2006/math" xmlns:v="urn:schemas-microsoft-com:vml" xmlns:wp14="http://schemas.microsoft.com/office/word/2010/wordprocessingDrawing" xmlns:wp="http://schemas.openxmlformats.org/drawingml/2006/wordprocessingDrawing" xmlns:w10="urn:schemas-microsoft-com:office:word" xmlns:w="http://schemas.openxmlformats.org/wordprocessingml/2006/main" xmlns:w14="http://schemas.microsoft.com/office/word/2010/wordml" xmlns:w15="http://schemas.microsoft.com/office/word/2012/wordml" xmlns:wpg="http://schemas.microsoft.com/office/word/2010/wordprocessingGroup" xmlns:wpi="http://schemas.microsoft.com/office/word/2010/wordprocessingInk" xmlns:wne="http://schemas.microsoft.com/office/word/2006/wordml" xmlns:wps="http://schemas.microsoft.com/office/word/2010/wordprocessingShape" mc:Ignorable="w14 w15 wp14">
-  <w:abstractNum w:abstractNumId="0">
+<w:numbering xmlns:wpc="http://schemas.microsoft.com/office/word/2010/wordprocessingCanvas" xmlns:cx="http://schemas.microsoft.com/office/drawing/2014/chartex" xmlns:cx1="http://schemas.microsoft.com/office/drawing/2015/9/8/chartex" xmlns:cx2="http://schemas.microsoft.com/office/drawing/2015/10/21/chartex" xmlns:cx3="http://schemas.microsoft.com/office/drawing/2016/5/9/chartex" xmlns:cx4="http://schemas.microsoft.com/office/drawing/2016/5/10/chartex" xmlns:cx5="http://schemas.microsoft.com/office/drawing/2016/5/11/chartex" xmlns:cx6="http://schemas.microsoft.com/office/drawing/2016/5/12/chartex" xmlns:cx7="http://schemas.microsoft.com/office/drawing/2016/5/13/chartex" xmlns:cx8="http://schemas.microsoft.com/office/drawing/2016/5/14/chartex" xmlns:mc="http://schemas.openxmlformats.org/markup-compatibility/2006" xmlns:aink="http://schemas.microsoft.com/office/drawing/2016/ink" xmlns:am3d="http://schemas.microsoft.com/office/drawing/2017/model3d" xmlns:o="urn:schemas-microsoft-com:office:office" xmlns:r="http://schemas.openxmlformats.org/officeDocument/2006/relationships" xmlns:m="http://schemas.openxmlformats.org/officeDocument/2006/math" xmlns:v="urn:schemas-microsoft-com:vml" xmlns:wp14="http://schemas.microsoft.com/office/word/2010/wordprocessingDrawing" xmlns:wp="http://schemas.openxmlformats.org/drawingml/2006/wordprocessingDrawing" xmlns:w10="urn:schemas-microsoft-com:office:word" xmlns:w="http://schemas.openxmlformats.org/wordprocessingml/2006/main" xmlns:w14="http://schemas.microsoft.com/office/word/2010/wordml" xmlns:w15="http://schemas.microsoft.com/office/word/2012/wordml" xmlns:w16cex="http://schemas.microsoft.com/office/word/2018/wordml/cex" xmlns:w16cid="http://schemas.microsoft.com/office/word/2016/wordml/cid" xmlns:w16="http://schemas.microsoft.com/office/word/2018/wordml" xmlns:w16se="http://schemas.microsoft.com/office/word/2015/wordml/symex" xmlns:wpg="http://schemas.microsoft.com/office/word/2010/wordprocessingGroup" xmlns:wpi="http://schemas.microsoft.com/office/word/2010/wordprocessingInk" xmlns:wne="http://schemas.microsoft.com/office/word/2006/wordml" xmlns:wps="http://schemas.microsoft.com/office/word/2010/wordprocessingShape" mc:Ignorable="w14 w15 w16se w16cid w16 w16cex wp14">
+  <w:abstractNum w:abstractNumId="0" w15:restartNumberingAfterBreak="0">
     <w:nsid w:val="3D826A83"/>
     <w:multiLevelType w:val="multilevel"/>
     <w:tmpl w:val="8D00CC44"/>
@@ -6396,7 +6853,7 @@
       </w:rPr>
     </w:lvl>
   </w:abstractNum>
-  <w:abstractNum w:abstractNumId="1">
+  <w:abstractNum w:abstractNumId="1" w15:restartNumberingAfterBreak="0">
     <w:nsid w:val="43DD372F"/>
     <w:multiLevelType w:val="hybridMultilevel"/>
     <w:tmpl w:val="78528138"/>
@@ -6509,7 +6966,7 @@
       </w:rPr>
     </w:lvl>
   </w:abstractNum>
-  <w:abstractNum w:abstractNumId="2">
+  <w:abstractNum w:abstractNumId="2" w15:restartNumberingAfterBreak="0">
     <w:nsid w:val="69DA0D76"/>
     <w:multiLevelType w:val="hybridMultilevel"/>
     <w:tmpl w:val="42E6C422"/>
@@ -6622,7 +7079,7 @@
       </w:rPr>
     </w:lvl>
   </w:abstractNum>
-  <w:abstractNum w:abstractNumId="3">
+  <w:abstractNum w:abstractNumId="3" w15:restartNumberingAfterBreak="0">
     <w:nsid w:val="71CC7E4D"/>
     <w:multiLevelType w:val="multilevel"/>
     <w:tmpl w:val="31D4FACE"/>
@@ -6771,7 +7228,7 @@
       </w:rPr>
     </w:lvl>
   </w:abstractNum>
-  <w:abstractNum w:abstractNumId="4">
+  <w:abstractNum w:abstractNumId="4" w15:restartNumberingAfterBreak="0">
     <w:nsid w:val="79ED4E35"/>
     <w:multiLevelType w:val="hybridMultilevel"/>
     <w:tmpl w:val="EFAC5A1C"/>
@@ -6860,7 +7317,7 @@
       </w:pPr>
     </w:lvl>
   </w:abstractNum>
-  <w:abstractNum w:abstractNumId="5">
+  <w:abstractNum w:abstractNumId="5" w15:restartNumberingAfterBreak="0">
     <w:nsid w:val="7AAB3FA2"/>
     <w:multiLevelType w:val="hybridMultilevel"/>
     <w:tmpl w:val="DA9AF022"/>
@@ -6995,7 +7452,7 @@
 </file>
 
 <file path=word/styles.xml><?xml version="1.0" encoding="utf-8"?>
-<w:styles xmlns:mc="http://schemas.openxmlformats.org/markup-compatibility/2006" xmlns:r="http://schemas.openxmlformats.org/officeDocument/2006/relationships" xmlns:w="http://schemas.openxmlformats.org/wordprocessingml/2006/main" xmlns:w14="http://schemas.microsoft.com/office/word/2010/wordml" xmlns:w15="http://schemas.microsoft.com/office/word/2012/wordml" mc:Ignorable="w14 w15">
+<w:styles xmlns:mc="http://schemas.openxmlformats.org/markup-compatibility/2006" xmlns:r="http://schemas.openxmlformats.org/officeDocument/2006/relationships" xmlns:w="http://schemas.openxmlformats.org/wordprocessingml/2006/main" xmlns:w14="http://schemas.microsoft.com/office/word/2010/wordml" xmlns:w15="http://schemas.microsoft.com/office/word/2012/wordml" xmlns:w16cex="http://schemas.microsoft.com/office/word/2018/wordml/cex" xmlns:w16cid="http://schemas.microsoft.com/office/word/2016/wordml/cid" xmlns:w16="http://schemas.microsoft.com/office/word/2018/wordml" xmlns:w16se="http://schemas.microsoft.com/office/word/2015/wordml/symex" mc:Ignorable="w14 w15 w16se w16cid w16 w16cex">
   <w:docDefaults>
     <w:rPrDefault>
       <w:rPr>
@@ -7011,7 +7468,7 @@
       </w:pPr>
     </w:pPrDefault>
   </w:docDefaults>
-  <w:latentStyles w:defLockedState="0" w:defUIPriority="99" w:defSemiHidden="0" w:defUnhideWhenUsed="0" w:defQFormat="0" w:count="371">
+  <w:latentStyles w:defLockedState="0" w:defUIPriority="99" w:defSemiHidden="0" w:defUnhideWhenUsed="0" w:defQFormat="0" w:count="376">
     <w:lsdException w:name="Normal" w:uiPriority="0" w:qFormat="1"/>
     <w:lsdException w:name="heading 1" w:uiPriority="9" w:qFormat="1"/>
     <w:lsdException w:name="heading 2" w:semiHidden="1" w:uiPriority="9" w:unhideWhenUsed="1" w:qFormat="1"/>
@@ -7117,7 +7574,6 @@
     <w:lsdException w:name="HTML Sample" w:semiHidden="1" w:unhideWhenUsed="1"/>
     <w:lsdException w:name="HTML Typewriter" w:semiHidden="1" w:unhideWhenUsed="1"/>
     <w:lsdException w:name="HTML Variable" w:semiHidden="1" w:unhideWhenUsed="1"/>
-    <w:lsdException w:name="Normal Table" w:semiHidden="1" w:unhideWhenUsed="1"/>
     <w:lsdException w:name="annotation subject" w:semiHidden="1" w:unhideWhenUsed="1"/>
     <w:lsdException w:name="No List" w:semiHidden="1" w:unhideWhenUsed="1"/>
     <w:lsdException w:name="Outline List 1" w:semiHidden="1" w:unhideWhenUsed="1"/>
@@ -7160,11 +7616,8 @@
     <w:lsdException w:name="Table Contemporary" w:semiHidden="1" w:unhideWhenUsed="1"/>
     <w:lsdException w:name="Table Elegant" w:semiHidden="1" w:unhideWhenUsed="1"/>
     <w:lsdException w:name="Table Professional" w:semiHidden="1" w:unhideWhenUsed="1"/>
-    <w:lsdException w:name="Table Subtle 1" w:semiHidden="1" w:unhideWhenUsed="1"/>
     <w:lsdException w:name="Table Subtle 2" w:semiHidden="1" w:unhideWhenUsed="1"/>
     <w:lsdException w:name="Table Web 1" w:semiHidden="1" w:unhideWhenUsed="1"/>
-    <w:lsdException w:name="Table Web 2" w:semiHidden="1" w:unhideWhenUsed="1"/>
-    <w:lsdException w:name="Table Web 3" w:semiHidden="1" w:unhideWhenUsed="1"/>
     <w:lsdException w:name="Balloon Text" w:semiHidden="1" w:unhideWhenUsed="1"/>
     <w:lsdException w:name="Table Grid" w:uiPriority="39"/>
     <w:lsdException w:name="Table Theme" w:semiHidden="1" w:unhideWhenUsed="1"/>
@@ -7383,6 +7836,11 @@
     <w:lsdException w:name="List Table 5 Dark Accent 6" w:uiPriority="50"/>
     <w:lsdException w:name="List Table 6 Colorful Accent 6" w:uiPriority="51"/>
     <w:lsdException w:name="List Table 7 Colorful Accent 6" w:uiPriority="52"/>
+    <w:lsdException w:name="Mention" w:semiHidden="1" w:unhideWhenUsed="1"/>
+    <w:lsdException w:name="Smart Hyperlink" w:semiHidden="1" w:unhideWhenUsed="1"/>
+    <w:lsdException w:name="Hashtag" w:semiHidden="1" w:unhideWhenUsed="1"/>
+    <w:lsdException w:name="Unresolved Mention" w:semiHidden="1" w:unhideWhenUsed="1"/>
+    <w:lsdException w:name="Smart Link" w:semiHidden="1" w:unhideWhenUsed="1"/>
   </w:latentStyles>
   <w:style w:type="paragraph" w:default="1" w:styleId="Normal">
     <w:name w:val="Normal"/>
@@ -7391,6 +7849,7 @@
   <w:style w:type="character" w:default="1" w:styleId="DefaultParagraphFont">
     <w:name w:val="Default Paragraph Font"/>
     <w:uiPriority w:val="1"/>
+    <w:semiHidden/>
     <w:unhideWhenUsed/>
   </w:style>
   <w:style w:type="table" w:default="1" w:styleId="TableNormal">

</xml_diff>